<commit_message>
- Xem file cuong gui va ghi mot so luu y. - Mot so bai bao de dua vao bai bao key cua de tai.
</commit_message>
<xml_diff>
--- a/Work&Plan/cuong.docx
+++ b/Work&Plan/cuong.docx
@@ -17,7 +17,44 @@
           <w:sz w:val="26"/>
           <w:szCs w:val="26"/>
         </w:rPr>
-        <w:t xml:space="preserve">Khảo sát về trang web </w:t>
+        <w:t>Khảo sát</w:t>
+      </w:r>
+      <w:r>
+        <w:rPr>
+          <w:rFonts w:ascii="Times New Roman" w:hAnsi="Times New Roman" w:cs="Times New Roman"/>
+          <w:color w:val="FF0000"/>
+          <w:sz w:val="26"/>
+          <w:szCs w:val="26"/>
+        </w:rPr>
+        <w:t xml:space="preserve"> </w:t>
+      </w:r>
+      <w:r>
+        <w:rPr>
+          <w:rFonts w:ascii="Times New Roman" w:hAnsi="Times New Roman" w:cs="Times New Roman"/>
+          <w:color w:val="FF0000"/>
+          <w:sz w:val="26"/>
+          <w:szCs w:val="26"/>
+        </w:rPr>
+        <w:t xml:space="preserve">thư viện </w:t>
+      </w:r>
+      <w:proofErr w:type="gramStart"/>
+      <w:r>
+        <w:rPr>
+          <w:rFonts w:ascii="Times New Roman" w:hAnsi="Times New Roman" w:cs="Times New Roman"/>
+          <w:color w:val="FF0000"/>
+          <w:sz w:val="26"/>
+          <w:szCs w:val="26"/>
+        </w:rPr>
+        <w:t xml:space="preserve">số </w:t>
+      </w:r>
+      <w:r>
+        <w:rPr>
+          <w:rFonts w:ascii="Times New Roman" w:hAnsi="Times New Roman" w:cs="Times New Roman"/>
+          <w:color w:val="FF0000"/>
+          <w:sz w:val="26"/>
+          <w:szCs w:val="26"/>
+        </w:rPr>
+        <w:t xml:space="preserve"> </w:t>
       </w:r>
       <w:r>
         <w:rPr>
@@ -27,6 +64,7 @@
         </w:rPr>
         <w:t>IEEE</w:t>
       </w:r>
+      <w:proofErr w:type="gramEnd"/>
       <w:r>
         <w:rPr>
           <w:rFonts w:ascii="Times New Roman" w:hAnsi="Times New Roman" w:cs="Times New Roman"/>
@@ -52,26 +90,40 @@
         <w:t xml:space="preserve"> </w:t>
       </w:r>
     </w:p>
-    <w:p>
-      <w:pPr>
-        <w:jc w:val="both"/>
-        <w:rPr>
-          <w:rFonts w:ascii="Times New Roman" w:hAnsi="Times New Roman" w:cs="Times New Roman"/>
-          <w:sz w:val="26"/>
-          <w:szCs w:val="26"/>
-        </w:rPr>
-      </w:pPr>
-      <w:hyperlink r:id="rId5" w:history="1">
-        <w:r>
-          <w:rPr>
-            <w:rStyle w:val="Hyperlink"/>
-            <w:rFonts w:ascii="Times New Roman" w:hAnsi="Times New Roman" w:cs="Times New Roman"/>
-            <w:sz w:val="26"/>
-            <w:szCs w:val="26"/>
-          </w:rPr>
-          <w:t>http://www.ieeexplore.ieee.org</w:t>
-        </w:r>
-      </w:hyperlink>
+    <w:bookmarkStart w:id="0" w:name="OLE_LINK1"/>
+    <w:bookmarkStart w:id="1" w:name="OLE_LINK2"/>
+    <w:p>
+      <w:pPr>
+        <w:jc w:val="both"/>
+        <w:rPr>
+          <w:rFonts w:ascii="Times New Roman" w:hAnsi="Times New Roman" w:cs="Times New Roman"/>
+          <w:sz w:val="26"/>
+          <w:szCs w:val="26"/>
+        </w:rPr>
+      </w:pPr>
+      <w:r>
+        <w:fldChar w:fldCharType="begin"/>
+      </w:r>
+      <w:r>
+        <w:instrText>HYPERLINK "http://www.ieeexplore.ieee.org"</w:instrText>
+      </w:r>
+      <w:r>
+        <w:fldChar w:fldCharType="separate"/>
+      </w:r>
+      <w:r>
+        <w:rPr>
+          <w:rStyle w:val="Hyperlink"/>
+          <w:rFonts w:ascii="Times New Roman" w:hAnsi="Times New Roman" w:cs="Times New Roman"/>
+          <w:sz w:val="26"/>
+          <w:szCs w:val="26"/>
+        </w:rPr>
+        <w:t>http://www.ieeexplore.ieee.org</w:t>
+      </w:r>
+      <w:r>
+        <w:fldChar w:fldCharType="end"/>
+      </w:r>
+      <w:bookmarkEnd w:id="0"/>
+      <w:bookmarkEnd w:id="1"/>
       <w:r>
         <w:rPr>
           <w:rFonts w:ascii="Times New Roman" w:hAnsi="Times New Roman" w:cs="Times New Roman"/>
@@ -83,38 +135,65 @@
     </w:p>
     <w:p>
       <w:pPr>
-        <w:jc w:val="both"/>
-        <w:rPr>
-          <w:rFonts w:ascii="Times New Roman" w:hAnsi="Times New Roman" w:cs="Times New Roman"/>
-          <w:sz w:val="26"/>
-          <w:szCs w:val="26"/>
-        </w:rPr>
-      </w:pPr>
-      <w:r>
-        <w:rPr>
-          <w:rFonts w:ascii="Times New Roman" w:hAnsi="Times New Roman" w:cs="Times New Roman"/>
-          <w:sz w:val="26"/>
-          <w:szCs w:val="26"/>
-        </w:rPr>
-        <w:t xml:space="preserve">Đây là trang web hỗ trợ tìm kiếm các bài báo khoa học. </w:t>
-      </w:r>
-    </w:p>
-    <w:p>
-      <w:pPr>
-        <w:jc w:val="both"/>
-        <w:rPr>
-          <w:rFonts w:ascii="Times New Roman" w:hAnsi="Times New Roman" w:cs="Times New Roman"/>
-          <w:sz w:val="26"/>
-          <w:szCs w:val="26"/>
-        </w:rPr>
-      </w:pPr>
-      <w:r>
-        <w:rPr>
-          <w:rFonts w:ascii="Times New Roman" w:hAnsi="Times New Roman" w:cs="Times New Roman"/>
-          <w:sz w:val="26"/>
-          <w:szCs w:val="26"/>
-        </w:rPr>
-        <w:t>Đối với người dùng bình thường sẽ được cho phép t</w:t>
+        <w:ind w:firstLine="720"/>
+        <w:jc w:val="both"/>
+        <w:rPr>
+          <w:rFonts w:ascii="Times New Roman" w:hAnsi="Times New Roman" w:cs="Times New Roman"/>
+          <w:sz w:val="26"/>
+          <w:szCs w:val="26"/>
+        </w:rPr>
+      </w:pPr>
+      <w:proofErr w:type="gramStart"/>
+      <w:r>
+        <w:rPr>
+          <w:rFonts w:ascii="Times New Roman" w:hAnsi="Times New Roman" w:cs="Times New Roman"/>
+          <w:sz w:val="26"/>
+          <w:szCs w:val="26"/>
+        </w:rPr>
+        <w:t>Đây là trang web hỗ trợ tìm kiếm các bài báo khoa học.</w:t>
+      </w:r>
+      <w:proofErr w:type="gramEnd"/>
+      <w:r>
+        <w:rPr>
+          <w:rFonts w:ascii="Times New Roman" w:hAnsi="Times New Roman" w:cs="Times New Roman"/>
+          <w:sz w:val="26"/>
+          <w:szCs w:val="26"/>
+        </w:rPr>
+        <w:t xml:space="preserve"> Đối với người dùng bình thường</w:t>
+      </w:r>
+      <w:r>
+        <w:rPr>
+          <w:rFonts w:ascii="Times New Roman" w:hAnsi="Times New Roman" w:cs="Times New Roman"/>
+          <w:sz w:val="26"/>
+          <w:szCs w:val="26"/>
+        </w:rPr>
+        <w:t xml:space="preserve"> </w:t>
+      </w:r>
+      <w:r>
+        <w:rPr>
+          <w:rFonts w:ascii="Times New Roman" w:hAnsi="Times New Roman" w:cs="Times New Roman"/>
+          <w:color w:val="FF0000"/>
+          <w:sz w:val="26"/>
+          <w:szCs w:val="26"/>
+        </w:rPr>
+        <w:t>hệ thống</w:t>
+      </w:r>
+      <w:r>
+        <w:rPr>
+          <w:rFonts w:ascii="Times New Roman" w:hAnsi="Times New Roman" w:cs="Times New Roman"/>
+          <w:color w:val="FF0000"/>
+          <w:sz w:val="26"/>
+          <w:szCs w:val="26"/>
+        </w:rPr>
+        <w:t xml:space="preserve"> </w:t>
+      </w:r>
+      <w:r>
+        <w:rPr>
+          <w:rFonts w:ascii="Times New Roman" w:hAnsi="Times New Roman" w:cs="Times New Roman"/>
+          <w:sz w:val="26"/>
+          <w:szCs w:val="26"/>
+        </w:rPr>
+        <w:t>cho phép t</w:t>
       </w:r>
       <w:r>
         <w:rPr>
@@ -162,43 +241,215 @@
           <w:sz w:val="26"/>
           <w:szCs w:val="26"/>
         </w:rPr>
-        <w:t xml:space="preserve"> do người dùng cung cấp, kết quả được hiển thị các bài báo có tên bài báo, tên hội thảo của bài báo đó hoặc phần tóm tắt của bài báo có chứa từ khóa đó.</w:t>
-      </w:r>
-    </w:p>
-    <w:p>
-      <w:pPr>
-        <w:jc w:val="both"/>
-        <w:rPr>
-          <w:rFonts w:ascii="Times New Roman" w:hAnsi="Times New Roman" w:cs="Times New Roman"/>
-          <w:sz w:val="26"/>
-          <w:szCs w:val="26"/>
-        </w:rPr>
-      </w:pPr>
-      <w:r>
-        <w:rPr>
-          <w:rFonts w:ascii="Times New Roman" w:hAnsi="Times New Roman" w:cs="Times New Roman"/>
-          <w:sz w:val="26"/>
-          <w:szCs w:val="26"/>
-        </w:rPr>
-        <w:t>Đối với thành viên của trang web đó thì sẽ được sử dụng tìm kiếm cao cấp. (Muốn trở thành viên của trang web phải đăng kí và có phí)</w:t>
-      </w:r>
-    </w:p>
-    <w:p>
-      <w:pPr>
-        <w:jc w:val="both"/>
-        <w:rPr>
-          <w:rFonts w:ascii="Times New Roman" w:hAnsi="Times New Roman" w:cs="Times New Roman"/>
-          <w:sz w:val="26"/>
-          <w:szCs w:val="26"/>
-        </w:rPr>
-      </w:pPr>
-      <w:r>
-        <w:rPr>
-          <w:rFonts w:ascii="Times New Roman" w:hAnsi="Times New Roman" w:cs="Times New Roman"/>
-          <w:sz w:val="26"/>
-          <w:szCs w:val="26"/>
-        </w:rPr>
-        <w:t xml:space="preserve">Kết quả mà trang web này đưa ra sau khi tìm kiếm là một danh sách các bài báo. Thông tin của mỗi bài báo bao gồm: </w:t>
+        <w:t xml:space="preserve"> do người dùng cung cấp</w:t>
+      </w:r>
+      <w:r>
+        <w:rPr>
+          <w:rFonts w:ascii="Times New Roman" w:hAnsi="Times New Roman" w:cs="Times New Roman"/>
+          <w:sz w:val="26"/>
+          <w:szCs w:val="26"/>
+        </w:rPr>
+        <w:t xml:space="preserve"> &lt;</w:t>
+      </w:r>
+      <w:r>
+        <w:rPr>
+          <w:rFonts w:ascii="Times New Roman" w:hAnsi="Times New Roman" w:cs="Times New Roman"/>
+          <w:color w:val="FF0000"/>
+          <w:sz w:val="26"/>
+          <w:szCs w:val="26"/>
+        </w:rPr>
+        <w:t xml:space="preserve">từ khóa bao gồm </w:t>
+      </w:r>
+      <w:proofErr w:type="gramStart"/>
+      <w:r>
+        <w:rPr>
+          <w:rFonts w:ascii="Times New Roman" w:hAnsi="Times New Roman" w:cs="Times New Roman"/>
+          <w:color w:val="FF0000"/>
+          <w:sz w:val="26"/>
+          <w:szCs w:val="26"/>
+        </w:rPr>
+        <w:t>gì ?</w:t>
+      </w:r>
+      <w:proofErr w:type="gramEnd"/>
+      <w:r>
+        <w:rPr>
+          <w:rFonts w:ascii="Times New Roman" w:hAnsi="Times New Roman" w:cs="Times New Roman"/>
+          <w:color w:val="FF0000"/>
+          <w:sz w:val="26"/>
+          <w:szCs w:val="26"/>
+        </w:rPr>
+        <w:t xml:space="preserve"> </w:t>
+      </w:r>
+      <w:r>
+        <w:rPr>
+          <w:rFonts w:ascii="Times New Roman" w:hAnsi="Times New Roman" w:cs="Times New Roman"/>
+          <w:sz w:val="26"/>
+          <w:szCs w:val="26"/>
+        </w:rPr>
+        <w:t>&gt;</w:t>
+      </w:r>
+      <w:r>
+        <w:rPr>
+          <w:rFonts w:ascii="Times New Roman" w:hAnsi="Times New Roman" w:cs="Times New Roman"/>
+          <w:sz w:val="26"/>
+          <w:szCs w:val="26"/>
+        </w:rPr>
+        <w:t xml:space="preserve">, kết quả được hiển thị các bài báo có tên bài báo, tên hội thảo của bài báo đó </w:t>
+      </w:r>
+      <w:proofErr w:type="gramStart"/>
+      <w:r>
+        <w:rPr>
+          <w:rFonts w:ascii="Times New Roman" w:hAnsi="Times New Roman" w:cs="Times New Roman"/>
+          <w:sz w:val="26"/>
+          <w:szCs w:val="26"/>
+        </w:rPr>
+        <w:t xml:space="preserve">hoặc </w:t>
+      </w:r>
+      <w:r>
+        <w:rPr>
+          <w:rFonts w:ascii="Times New Roman" w:hAnsi="Times New Roman" w:cs="Times New Roman"/>
+          <w:sz w:val="26"/>
+          <w:szCs w:val="26"/>
+        </w:rPr>
+        <w:t xml:space="preserve"> &lt;</w:t>
+      </w:r>
+      <w:proofErr w:type="gramEnd"/>
+      <w:r>
+        <w:rPr>
+          <w:rFonts w:ascii="Times New Roman" w:hAnsi="Times New Roman" w:cs="Times New Roman"/>
+          <w:color w:val="FF0000"/>
+          <w:sz w:val="26"/>
+          <w:szCs w:val="26"/>
+        </w:rPr>
+        <w:t>khi nào sảy ra cái hoặc này</w:t>
+      </w:r>
+      <w:r>
+        <w:rPr>
+          <w:rFonts w:ascii="Times New Roman" w:hAnsi="Times New Roman" w:cs="Times New Roman"/>
+          <w:sz w:val="26"/>
+          <w:szCs w:val="26"/>
+        </w:rPr>
+        <w:t>&gt;</w:t>
+      </w:r>
+      <w:r>
+        <w:rPr>
+          <w:rFonts w:ascii="Times New Roman" w:hAnsi="Times New Roman" w:cs="Times New Roman"/>
+          <w:sz w:val="26"/>
+          <w:szCs w:val="26"/>
+        </w:rPr>
+        <w:t>phần tóm tắt của bài báo có chứa từ khóa đó.</w:t>
+      </w:r>
+    </w:p>
+    <w:p>
+      <w:pPr>
+        <w:ind w:firstLine="720"/>
+        <w:jc w:val="both"/>
+        <w:rPr>
+          <w:rFonts w:ascii="Times New Roman" w:hAnsi="Times New Roman" w:cs="Times New Roman"/>
+          <w:sz w:val="26"/>
+          <w:szCs w:val="26"/>
+        </w:rPr>
+      </w:pPr>
+      <w:proofErr w:type="gramStart"/>
+      <w:r>
+        <w:rPr>
+          <w:rFonts w:ascii="Times New Roman" w:hAnsi="Times New Roman" w:cs="Times New Roman"/>
+          <w:sz w:val="26"/>
+          <w:szCs w:val="26"/>
+        </w:rPr>
+        <w:t>Đối với thành viên của trang web đó thì sẽ được sử dụng tìm kiếm cao cấp.</w:t>
+      </w:r>
+      <w:proofErr w:type="gramEnd"/>
+      <w:r>
+        <w:rPr>
+          <w:rFonts w:ascii="Times New Roman" w:hAnsi="Times New Roman" w:cs="Times New Roman"/>
+          <w:sz w:val="26"/>
+          <w:szCs w:val="26"/>
+        </w:rPr>
+        <w:t xml:space="preserve"> (Muốn trở thành viên của trang web phải đăng kí và có </w:t>
+      </w:r>
+      <w:proofErr w:type="gramStart"/>
+      <w:r>
+        <w:rPr>
+          <w:rFonts w:ascii="Times New Roman" w:hAnsi="Times New Roman" w:cs="Times New Roman"/>
+          <w:sz w:val="26"/>
+          <w:szCs w:val="26"/>
+        </w:rPr>
+        <w:t>phí</w:t>
+      </w:r>
+      <w:r>
+        <w:rPr>
+          <w:rFonts w:ascii="Times New Roman" w:hAnsi="Times New Roman" w:cs="Times New Roman"/>
+          <w:sz w:val="26"/>
+          <w:szCs w:val="26"/>
+        </w:rPr>
+        <w:t xml:space="preserve"> </w:t>
+      </w:r>
+      <w:r>
+        <w:rPr>
+          <w:rFonts w:ascii="Times New Roman" w:hAnsi="Times New Roman" w:cs="Times New Roman"/>
+          <w:sz w:val="26"/>
+          <w:szCs w:val="26"/>
+        </w:rPr>
+        <w:t>)</w:t>
+      </w:r>
+      <w:proofErr w:type="gramEnd"/>
+      <w:r>
+        <w:rPr>
+          <w:rFonts w:ascii="Times New Roman" w:hAnsi="Times New Roman" w:cs="Times New Roman"/>
+          <w:sz w:val="26"/>
+          <w:szCs w:val="26"/>
+        </w:rPr>
+        <w:t xml:space="preserve"> (</w:t>
+      </w:r>
+      <w:proofErr w:type="gramStart"/>
+      <w:r>
+        <w:rPr>
+          <w:rFonts w:ascii="Times New Roman" w:hAnsi="Times New Roman" w:cs="Times New Roman"/>
+          <w:color w:val="FF0000"/>
+          <w:sz w:val="26"/>
+          <w:szCs w:val="26"/>
+        </w:rPr>
+        <w:t>cao</w:t>
+      </w:r>
+      <w:proofErr w:type="gramEnd"/>
+      <w:r>
+        <w:rPr>
+          <w:rFonts w:ascii="Times New Roman" w:hAnsi="Times New Roman" w:cs="Times New Roman"/>
+          <w:color w:val="FF0000"/>
+          <w:sz w:val="26"/>
+          <w:szCs w:val="26"/>
+        </w:rPr>
+        <w:t xml:space="preserve"> cấp có gì hơn so với người dùng thường không ?)</w:t>
+      </w:r>
+    </w:p>
+    <w:p>
+      <w:pPr>
+        <w:ind w:firstLine="360"/>
+        <w:jc w:val="both"/>
+        <w:rPr>
+          <w:rFonts w:ascii="Times New Roman" w:hAnsi="Times New Roman" w:cs="Times New Roman"/>
+          <w:sz w:val="26"/>
+          <w:szCs w:val="26"/>
+        </w:rPr>
+      </w:pPr>
+      <w:proofErr w:type="gramStart"/>
+      <w:r>
+        <w:rPr>
+          <w:rFonts w:ascii="Times New Roman" w:hAnsi="Times New Roman" w:cs="Times New Roman"/>
+          <w:sz w:val="26"/>
+          <w:szCs w:val="26"/>
+        </w:rPr>
+        <w:t>Kết quả mà trang web này đưa ra sau khi tìm kiếm là một danh sách các bài báo.</w:t>
+      </w:r>
+      <w:proofErr w:type="gramEnd"/>
+      <w:r>
+        <w:rPr>
+          <w:rFonts w:ascii="Times New Roman" w:hAnsi="Times New Roman" w:cs="Times New Roman"/>
+          <w:sz w:val="26"/>
+          <w:szCs w:val="26"/>
+        </w:rPr>
+        <w:t xml:space="preserve"> Thông tin của mỗi bài báo bao gồm: </w:t>
       </w:r>
     </w:p>
     <w:p>
@@ -499,7 +750,60 @@
           <w:sz w:val="26"/>
           <w:szCs w:val="26"/>
         </w:rPr>
-        <w:t>Sau khi hiển thị kết quả tìm kiếm trang web còn hỗ trợ chúng ta chọn lọc lại các kết quả bằng cách chọn, nhưng chỉ cho một lựa chọn duy nhất trong các loại sau:</w:t>
+        <w:t>Sau khi hiển thị kết quả tìm kiếm trang web còn hỗ trợ chúng ta chọn lọc</w:t>
+      </w:r>
+      <w:r>
+        <w:rPr>
+          <w:rFonts w:ascii="Times New Roman" w:hAnsi="Times New Roman" w:cs="Times New Roman"/>
+          <w:sz w:val="26"/>
+          <w:szCs w:val="26"/>
+        </w:rPr>
+        <w:t xml:space="preserve"> (</w:t>
+      </w:r>
+      <w:r>
+        <w:rPr>
+          <w:rFonts w:ascii="Times New Roman" w:hAnsi="Times New Roman" w:cs="Times New Roman"/>
+          <w:color w:val="FF0000"/>
+          <w:sz w:val="26"/>
+          <w:szCs w:val="26"/>
+        </w:rPr>
+        <w:t xml:space="preserve">chọn lọc là </w:t>
+      </w:r>
+      <w:proofErr w:type="gramStart"/>
+      <w:r>
+        <w:rPr>
+          <w:rFonts w:ascii="Times New Roman" w:hAnsi="Times New Roman" w:cs="Times New Roman"/>
+          <w:color w:val="FF0000"/>
+          <w:sz w:val="26"/>
+          <w:szCs w:val="26"/>
+        </w:rPr>
+        <w:t>sao ?</w:t>
+      </w:r>
+      <w:proofErr w:type="gramEnd"/>
+      <w:r>
+        <w:rPr>
+          <w:rFonts w:ascii="Times New Roman" w:hAnsi="Times New Roman" w:cs="Times New Roman"/>
+          <w:color w:val="FF0000"/>
+          <w:sz w:val="26"/>
+          <w:szCs w:val="26"/>
+        </w:rPr>
+        <w:t xml:space="preserve"> lưu lại hay là rút về được ?</w:t>
+      </w:r>
+      <w:r>
+        <w:rPr>
+          <w:rFonts w:ascii="Times New Roman" w:hAnsi="Times New Roman" w:cs="Times New Roman"/>
+          <w:sz w:val="26"/>
+          <w:szCs w:val="26"/>
+        </w:rPr>
+        <w:t>)</w:t>
+      </w:r>
+      <w:r>
+        <w:rPr>
+          <w:rFonts w:ascii="Times New Roman" w:hAnsi="Times New Roman" w:cs="Times New Roman"/>
+          <w:sz w:val="26"/>
+          <w:szCs w:val="26"/>
+        </w:rPr>
+        <w:t xml:space="preserve"> lại các kết quả bằng cách chọn, nhưng chỉ cho một lựa chọn duy nhất trong các loại sau:</w:t>
       </w:r>
     </w:p>
     <w:p>
@@ -776,12 +1080,14 @@
           <w:szCs w:val="26"/>
         </w:rPr>
       </w:pPr>
-      <w:r>
-        <w:rPr>
-          <w:rFonts w:ascii="Times New Roman" w:hAnsi="Times New Roman" w:cs="Times New Roman"/>
-          <w:sz w:val="26"/>
-          <w:szCs w:val="26"/>
-        </w:rPr>
+      <w:proofErr w:type="gramStart"/>
+      <w:r>
+        <w:rPr>
+          <w:rFonts w:ascii="Times New Roman" w:hAnsi="Times New Roman" w:cs="Times New Roman"/>
+          <w:sz w:val="26"/>
+          <w:szCs w:val="26"/>
+        </w:rPr>
+        <w:lastRenderedPageBreak/>
         <w:t>Chỉ có thành viên của trang web mới được phép xem toàn bộ bài báo tải các bài báo này về</w:t>
       </w:r>
       <w:r>
@@ -795,6 +1101,112 @@
       <w:r>
         <w:rPr>
           <w:rFonts w:ascii="Times New Roman" w:hAnsi="Times New Roman" w:cs="Times New Roman"/>
+          <w:sz w:val="26"/>
+          <w:szCs w:val="26"/>
+        </w:rPr>
+        <w:t>.</w:t>
+      </w:r>
+      <w:proofErr w:type="gramEnd"/>
+    </w:p>
+    <w:p>
+      <w:pPr>
+        <w:jc w:val="both"/>
+        <w:rPr>
+          <w:rFonts w:ascii="Times New Roman" w:hAnsi="Times New Roman" w:cs="Times New Roman"/>
+          <w:color w:val="FF0000"/>
+          <w:sz w:val="26"/>
+          <w:szCs w:val="26"/>
+        </w:rPr>
+      </w:pPr>
+      <w:r>
+        <w:rPr>
+          <w:rFonts w:ascii="Times New Roman" w:hAnsi="Times New Roman" w:cs="Times New Roman"/>
+          <w:color w:val="FF0000"/>
+          <w:sz w:val="26"/>
+          <w:szCs w:val="26"/>
+        </w:rPr>
+        <w:t>&lt;Phần mẹo này chăc là không cần ^^! &gt;</w:t>
+      </w:r>
+    </w:p>
+    <w:p>
+      <w:pPr>
+        <w:pStyle w:val="ListParagraph"/>
+        <w:numPr>
+          <w:ilvl w:val="0"/>
+          <w:numId w:val="1"/>
+        </w:numPr>
+        <w:jc w:val="both"/>
+        <w:rPr>
+          <w:rFonts w:ascii="Times New Roman" w:hAnsi="Times New Roman" w:cs="Times New Roman"/>
+          <w:color w:val="FF0000"/>
+          <w:sz w:val="26"/>
+          <w:szCs w:val="26"/>
+        </w:rPr>
+      </w:pPr>
+      <w:r>
+        <w:rPr>
+          <w:rFonts w:ascii="Times New Roman" w:hAnsi="Times New Roman" w:cs="Times New Roman"/>
+          <w:color w:val="FF0000"/>
+          <w:sz w:val="26"/>
+          <w:szCs w:val="26"/>
+        </w:rPr>
+        <w:t xml:space="preserve">Thiếu phần trong thư viện số này các bài báo có được chia theo chủ đề </w:t>
+      </w:r>
+      <w:proofErr w:type="gramStart"/>
+      <w:r>
+        <w:rPr>
+          <w:rFonts w:ascii="Times New Roman" w:hAnsi="Times New Roman" w:cs="Times New Roman"/>
+          <w:color w:val="FF0000"/>
+          <w:sz w:val="26"/>
+          <w:szCs w:val="26"/>
+        </w:rPr>
+        <w:t>không ?</w:t>
+      </w:r>
+      <w:proofErr w:type="gramEnd"/>
+      <w:r>
+        <w:rPr>
+          <w:rFonts w:ascii="Times New Roman" w:hAnsi="Times New Roman" w:cs="Times New Roman"/>
+          <w:color w:val="FF0000"/>
+          <w:sz w:val="26"/>
+          <w:szCs w:val="26"/>
+        </w:rPr>
+        <w:t xml:space="preserve"> </w:t>
+      </w:r>
+      <w:proofErr w:type="gramStart"/>
+      <w:r>
+        <w:rPr>
+          <w:rFonts w:ascii="Times New Roman" w:hAnsi="Times New Roman" w:cs="Times New Roman"/>
+          <w:color w:val="FF0000"/>
+          <w:sz w:val="26"/>
+          <w:szCs w:val="26"/>
+        </w:rPr>
+        <w:t>có</w:t>
+      </w:r>
+      <w:proofErr w:type="gramEnd"/>
+      <w:r>
+        <w:rPr>
+          <w:rFonts w:ascii="Times New Roman" w:hAnsi="Times New Roman" w:cs="Times New Roman"/>
+          <w:color w:val="FF0000"/>
+          <w:sz w:val="26"/>
+          <w:szCs w:val="26"/>
+        </w:rPr>
+        <w:t xml:space="preserve"> được tìm kiếm theo chủ đề không (phần tìm kiếm từ khóa phải nói rõ ra ) . Nếu có thì cái khung phân loại của nó như thế nào (tập trung vào phần mình quan tâm là computer </w:t>
+      </w:r>
+      <w:proofErr w:type="gramStart"/>
+      <w:r>
+        <w:rPr>
+          <w:rFonts w:ascii="Times New Roman" w:hAnsi="Times New Roman" w:cs="Times New Roman"/>
+          <w:color w:val="FF0000"/>
+          <w:sz w:val="26"/>
+          <w:szCs w:val="26"/>
+        </w:rPr>
+        <w:t>science )</w:t>
+      </w:r>
+      <w:proofErr w:type="gramEnd"/>
+      <w:r>
+        <w:rPr>
+          <w:rFonts w:ascii="Times New Roman" w:hAnsi="Times New Roman" w:cs="Times New Roman"/>
+          <w:color w:val="FF0000"/>
           <w:sz w:val="26"/>
           <w:szCs w:val="26"/>
         </w:rPr>
@@ -821,7 +1233,6 @@
           <w:sz w:val="26"/>
           <w:szCs w:val="26"/>
         </w:rPr>
-        <w:lastRenderedPageBreak/>
         <w:t>Các mẹo để tìm kiếm để có kết quả nhanh và chính xác hơn với yêu cầu của người dùng.</w:t>
       </w:r>
     </w:p>
@@ -1296,6 +1707,7 @@
   <w:style w:type="paragraph" w:default="1" w:styleId="Normal">
     <w:name w:val="Normal"/>
     <w:qFormat/>
+    <w:rsid w:val="00496D03"/>
   </w:style>
   <w:style w:type="character" w:default="1" w:styleId="DefaultParagraphFont">
     <w:name w:val="Default Paragraph Font"/>
@@ -1347,6 +1759,18 @@
     <w:rsid w:val="00BE5519"/>
     <w:rPr>
       <w:color w:val="0000FF" w:themeColor="hyperlink"/>
+      <w:u w:val="single"/>
+    </w:rPr>
+  </w:style>
+  <w:style w:type="character" w:styleId="FollowedHyperlink">
+    <w:name w:val="FollowedHyperlink"/>
+    <w:basedOn w:val="DefaultParagraphFont"/>
+    <w:uiPriority w:val="99"/>
+    <w:semiHidden/>
+    <w:unhideWhenUsed/>
+    <w:rsid w:val="00FD04C0"/>
+    <w:rPr>
+      <w:color w:val="800080" w:themeColor="followedHyperlink"/>
       <w:u w:val="single"/>
     </w:rPr>
   </w:style>

</xml_diff>

<commit_message>
viết thêm phần tìm hiểu chương trình jabref
</commit_message>
<xml_diff>
--- a/Work&Plan/cuong.docx
+++ b/Work&Plan/cuong.docx
@@ -1249,6 +1249,998 @@
         </w:rPr>
         <w:t>bài báo và download bài báo đó.</w:t>
       </w:r>
+    </w:p>
+    <w:p>
+      <w:pPr>
+        <w:jc w:val="both"/>
+        <w:rPr>
+          <w:rFonts w:ascii="Times New Roman" w:hAnsi="Times New Roman" w:cs="Times New Roman"/>
+          <w:b/>
+          <w:sz w:val="26"/>
+          <w:szCs w:val="26"/>
+        </w:rPr>
+      </w:pPr>
+    </w:p>
+    <w:p>
+      <w:pPr>
+        <w:jc w:val="both"/>
+        <w:rPr>
+          <w:rFonts w:ascii="Times New Roman" w:hAnsi="Times New Roman" w:cs="Times New Roman"/>
+          <w:b/>
+          <w:sz w:val="26"/>
+          <w:szCs w:val="26"/>
+        </w:rPr>
+      </w:pPr>
+    </w:p>
+    <w:p>
+      <w:pPr>
+        <w:jc w:val="both"/>
+        <w:rPr>
+          <w:rFonts w:ascii="Times New Roman" w:hAnsi="Times New Roman" w:cs="Times New Roman"/>
+          <w:b/>
+          <w:sz w:val="26"/>
+          <w:szCs w:val="26"/>
+        </w:rPr>
+      </w:pPr>
+    </w:p>
+    <w:p>
+      <w:pPr>
+        <w:jc w:val="both"/>
+        <w:rPr>
+          <w:rFonts w:ascii="Times New Roman" w:hAnsi="Times New Roman" w:cs="Times New Roman"/>
+          <w:b/>
+          <w:sz w:val="26"/>
+          <w:szCs w:val="26"/>
+        </w:rPr>
+      </w:pPr>
+    </w:p>
+    <w:p>
+      <w:pPr>
+        <w:jc w:val="both"/>
+        <w:rPr>
+          <w:rFonts w:ascii="Times New Roman" w:hAnsi="Times New Roman" w:cs="Times New Roman"/>
+          <w:b/>
+          <w:sz w:val="26"/>
+          <w:szCs w:val="26"/>
+        </w:rPr>
+      </w:pPr>
+    </w:p>
+    <w:p>
+      <w:pPr>
+        <w:jc w:val="both"/>
+        <w:rPr>
+          <w:rFonts w:ascii="Times New Roman" w:hAnsi="Times New Roman" w:cs="Times New Roman"/>
+          <w:b/>
+          <w:sz w:val="26"/>
+          <w:szCs w:val="26"/>
+        </w:rPr>
+      </w:pPr>
+    </w:p>
+    <w:p>
+      <w:pPr>
+        <w:jc w:val="both"/>
+        <w:rPr>
+          <w:rFonts w:ascii="Times New Roman" w:hAnsi="Times New Roman" w:cs="Times New Roman"/>
+          <w:b/>
+          <w:sz w:val="26"/>
+          <w:szCs w:val="26"/>
+        </w:rPr>
+      </w:pPr>
+    </w:p>
+    <w:p>
+      <w:pPr>
+        <w:jc w:val="both"/>
+        <w:rPr>
+          <w:rFonts w:ascii="Times New Roman" w:hAnsi="Times New Roman" w:cs="Times New Roman"/>
+          <w:b/>
+          <w:sz w:val="26"/>
+          <w:szCs w:val="26"/>
+        </w:rPr>
+      </w:pPr>
+    </w:p>
+    <w:p>
+      <w:pPr>
+        <w:jc w:val="both"/>
+        <w:rPr>
+          <w:rFonts w:ascii="Times New Roman" w:hAnsi="Times New Roman" w:cs="Times New Roman"/>
+          <w:b/>
+          <w:sz w:val="26"/>
+          <w:szCs w:val="26"/>
+        </w:rPr>
+      </w:pPr>
+    </w:p>
+    <w:p>
+      <w:pPr>
+        <w:jc w:val="both"/>
+        <w:rPr>
+          <w:rFonts w:ascii="Times New Roman" w:hAnsi="Times New Roman" w:cs="Times New Roman"/>
+          <w:b/>
+          <w:sz w:val="26"/>
+          <w:szCs w:val="26"/>
+        </w:rPr>
+      </w:pPr>
+    </w:p>
+    <w:p>
+      <w:pPr>
+        <w:jc w:val="both"/>
+        <w:rPr>
+          <w:rFonts w:ascii="Times New Roman" w:hAnsi="Times New Roman" w:cs="Times New Roman"/>
+          <w:b/>
+          <w:sz w:val="26"/>
+          <w:szCs w:val="26"/>
+        </w:rPr>
+      </w:pPr>
+    </w:p>
+    <w:p>
+      <w:pPr>
+        <w:jc w:val="both"/>
+        <w:rPr>
+          <w:rFonts w:ascii="Times New Roman" w:hAnsi="Times New Roman" w:cs="Times New Roman"/>
+          <w:b/>
+          <w:sz w:val="26"/>
+          <w:szCs w:val="26"/>
+        </w:rPr>
+      </w:pPr>
+    </w:p>
+    <w:p>
+      <w:pPr>
+        <w:jc w:val="both"/>
+        <w:rPr>
+          <w:rFonts w:ascii="Times New Roman" w:hAnsi="Times New Roman" w:cs="Times New Roman"/>
+          <w:b/>
+          <w:sz w:val="26"/>
+          <w:szCs w:val="26"/>
+        </w:rPr>
+      </w:pPr>
+    </w:p>
+    <w:p>
+      <w:pPr>
+        <w:jc w:val="both"/>
+        <w:rPr>
+          <w:rFonts w:ascii="Times New Roman" w:hAnsi="Times New Roman" w:cs="Times New Roman"/>
+          <w:b/>
+          <w:sz w:val="26"/>
+          <w:szCs w:val="26"/>
+        </w:rPr>
+      </w:pPr>
+    </w:p>
+    <w:p>
+      <w:pPr>
+        <w:jc w:val="both"/>
+        <w:rPr>
+          <w:rFonts w:ascii="Times New Roman" w:hAnsi="Times New Roman" w:cs="Times New Roman"/>
+          <w:b/>
+          <w:sz w:val="26"/>
+          <w:szCs w:val="26"/>
+        </w:rPr>
+      </w:pPr>
+    </w:p>
+    <w:p>
+      <w:pPr>
+        <w:jc w:val="both"/>
+        <w:rPr>
+          <w:rFonts w:ascii="Times New Roman" w:hAnsi="Times New Roman" w:cs="Times New Roman"/>
+          <w:b/>
+          <w:sz w:val="26"/>
+          <w:szCs w:val="26"/>
+        </w:rPr>
+      </w:pPr>
+    </w:p>
+    <w:p>
+      <w:pPr>
+        <w:jc w:val="both"/>
+        <w:rPr>
+          <w:rFonts w:ascii="Times New Roman" w:hAnsi="Times New Roman" w:cs="Times New Roman"/>
+          <w:b/>
+          <w:sz w:val="26"/>
+          <w:szCs w:val="26"/>
+        </w:rPr>
+      </w:pPr>
+    </w:p>
+    <w:p>
+      <w:pPr>
+        <w:jc w:val="both"/>
+        <w:rPr>
+          <w:rFonts w:ascii="Times New Roman" w:hAnsi="Times New Roman" w:cs="Times New Roman"/>
+          <w:b/>
+          <w:sz w:val="26"/>
+          <w:szCs w:val="26"/>
+        </w:rPr>
+      </w:pPr>
+    </w:p>
+    <w:p>
+      <w:pPr>
+        <w:jc w:val="both"/>
+        <w:rPr>
+          <w:rFonts w:ascii="Times New Roman" w:hAnsi="Times New Roman" w:cs="Times New Roman"/>
+          <w:b/>
+          <w:sz w:val="26"/>
+          <w:szCs w:val="26"/>
+        </w:rPr>
+      </w:pPr>
+    </w:p>
+    <w:p>
+      <w:pPr>
+        <w:jc w:val="both"/>
+        <w:rPr>
+          <w:rFonts w:ascii="Times New Roman" w:hAnsi="Times New Roman" w:cs="Times New Roman"/>
+          <w:b/>
+          <w:sz w:val="26"/>
+          <w:szCs w:val="26"/>
+        </w:rPr>
+      </w:pPr>
+    </w:p>
+    <w:p>
+      <w:pPr>
+        <w:jc w:val="both"/>
+        <w:rPr>
+          <w:rFonts w:ascii="Times New Roman" w:hAnsi="Times New Roman" w:cs="Times New Roman"/>
+          <w:b/>
+          <w:sz w:val="26"/>
+          <w:szCs w:val="26"/>
+        </w:rPr>
+      </w:pPr>
+    </w:p>
+    <w:p>
+      <w:pPr>
+        <w:jc w:val="both"/>
+        <w:rPr>
+          <w:rFonts w:ascii="Times New Roman" w:hAnsi="Times New Roman" w:cs="Times New Roman"/>
+          <w:b/>
+          <w:sz w:val="26"/>
+          <w:szCs w:val="26"/>
+        </w:rPr>
+      </w:pPr>
+    </w:p>
+    <w:p>
+      <w:pPr>
+        <w:jc w:val="both"/>
+        <w:rPr>
+          <w:rFonts w:ascii="Times New Roman" w:hAnsi="Times New Roman" w:cs="Times New Roman"/>
+          <w:b/>
+          <w:sz w:val="26"/>
+          <w:szCs w:val="26"/>
+        </w:rPr>
+      </w:pPr>
+      <w:r>
+        <w:rPr>
+          <w:rFonts w:ascii="Times New Roman" w:hAnsi="Times New Roman" w:cs="Times New Roman"/>
+          <w:b/>
+          <w:sz w:val="26"/>
+          <w:szCs w:val="26"/>
+        </w:rPr>
+        <w:lastRenderedPageBreak/>
+        <w:t>Tìm hiểu về công cụ Jabref</w:t>
+      </w:r>
+    </w:p>
+    <w:p>
+      <w:pPr>
+        <w:jc w:val="both"/>
+        <w:rPr>
+          <w:rFonts w:ascii="Times New Roman" w:hAnsi="Times New Roman" w:cs="Times New Roman"/>
+          <w:b/>
+          <w:sz w:val="26"/>
+          <w:szCs w:val="26"/>
+        </w:rPr>
+      </w:pPr>
+      <w:r>
+        <w:rPr>
+          <w:rFonts w:ascii="Times New Roman" w:hAnsi="Times New Roman" w:cs="Times New Roman"/>
+          <w:b/>
+          <w:sz w:val="26"/>
+          <w:szCs w:val="26"/>
+        </w:rPr>
+        <w:t>Jabref là gì?</w:t>
+      </w:r>
+    </w:p>
+    <w:p>
+      <w:pPr>
+        <w:jc w:val="both"/>
+        <w:rPr>
+          <w:rFonts w:ascii="Times New Roman" w:hAnsi="Times New Roman" w:cs="Times New Roman"/>
+          <w:sz w:val="26"/>
+          <w:szCs w:val="26"/>
+        </w:rPr>
+      </w:pPr>
+      <w:r>
+        <w:rPr>
+          <w:rFonts w:ascii="Times New Roman" w:hAnsi="Times New Roman" w:cs="Times New Roman"/>
+          <w:sz w:val="26"/>
+          <w:szCs w:val="26"/>
+        </w:rPr>
+        <w:t xml:space="preserve">Jabref  [1]là một phần mềm quản lý </w:t>
+      </w:r>
+      <w:r>
+        <w:rPr>
+          <w:rFonts w:ascii="Times New Roman" w:hAnsi="Times New Roman" w:cs="Times New Roman"/>
+          <w:sz w:val="26"/>
+          <w:szCs w:val="26"/>
+        </w:rPr>
+        <w:t>tài liệu tham khảo</w:t>
+      </w:r>
+      <w:r>
+        <w:rPr>
+          <w:rFonts w:ascii="Times New Roman" w:hAnsi="Times New Roman" w:cs="Times New Roman"/>
+          <w:sz w:val="26"/>
+          <w:szCs w:val="26"/>
+        </w:rPr>
+        <w:t xml:space="preserve"> của các bài</w:t>
+      </w:r>
+      <w:r>
+        <w:rPr>
+          <w:rFonts w:ascii="Times New Roman" w:hAnsi="Times New Roman" w:cs="Times New Roman"/>
+          <w:sz w:val="26"/>
+          <w:szCs w:val="26"/>
+        </w:rPr>
+        <w:t xml:space="preserve"> báo</w:t>
+      </w:r>
+      <w:r>
+        <w:rPr>
+          <w:rFonts w:ascii="Times New Roman" w:hAnsi="Times New Roman" w:cs="Times New Roman"/>
+          <w:sz w:val="26"/>
+          <w:szCs w:val="26"/>
+        </w:rPr>
+        <w:t xml:space="preserve"> khoa học, bằng cách sử dụng định dạng file Bibtex [2] để lưu trữ thông tin. Các thông tin ở đây bao gồm các phần reference của một bài báo khoa học như: tên bài báo, tên tác giả, tên hội thảo của bài báo, năm công bố, tóm tắt của bài báo … </w:t>
+      </w:r>
+    </w:p>
+    <w:p>
+      <w:pPr>
+        <w:jc w:val="both"/>
+        <w:rPr>
+          <w:rFonts w:ascii="Times New Roman" w:hAnsi="Times New Roman" w:cs="Times New Roman"/>
+          <w:sz w:val="26"/>
+          <w:szCs w:val="26"/>
+        </w:rPr>
+      </w:pPr>
+      <w:r>
+        <w:rPr>
+          <w:rFonts w:ascii="Times New Roman" w:hAnsi="Times New Roman" w:cs="Times New Roman"/>
+          <w:sz w:val="26"/>
+          <w:szCs w:val="26"/>
+        </w:rPr>
+        <w:t>Chương  trình được viết trên nền java có thể chạy được tốt trên hầu hết các hệ điều hành khác nhau.</w:t>
+      </w:r>
+    </w:p>
+    <w:p>
+      <w:pPr>
+        <w:jc w:val="both"/>
+        <w:rPr>
+          <w:rFonts w:ascii="Times New Roman" w:hAnsi="Times New Roman" w:cs="Times New Roman"/>
+          <w:sz w:val="26"/>
+          <w:szCs w:val="26"/>
+        </w:rPr>
+      </w:pPr>
+      <w:r>
+        <w:rPr>
+          <w:rFonts w:ascii="Times New Roman" w:hAnsi="Times New Roman" w:cs="Times New Roman"/>
+          <w:sz w:val="26"/>
+          <w:szCs w:val="26"/>
+        </w:rPr>
+        <w:t xml:space="preserve">Phiên bản đầu tiên của Jabref được công bố vào năm 2003 bởi Morten O. Alver and </w:t>
+      </w:r>
+      <w:r>
+        <w:rPr>
+          <w:rFonts w:ascii="Times New Roman" w:hAnsi="Times New Roman" w:cs="Times New Roman"/>
+          <w:sz w:val="26"/>
+          <w:szCs w:val="26"/>
+        </w:rPr>
+        <w:t>Nizar Batada</w:t>
+      </w:r>
+      <w:r>
+        <w:rPr>
+          <w:rFonts w:ascii="Times New Roman" w:hAnsi="Times New Roman" w:cs="Times New Roman"/>
+          <w:sz w:val="26"/>
+          <w:szCs w:val="26"/>
+        </w:rPr>
+        <w:t xml:space="preserve"> và Jabref là viết tắt của “</w:t>
+      </w:r>
+      <w:r>
+        <w:rPr>
+          <w:rFonts w:ascii="Times New Roman" w:hAnsi="Times New Roman" w:cs="Times New Roman"/>
+          <w:b/>
+          <w:bCs/>
+          <w:sz w:val="26"/>
+          <w:szCs w:val="26"/>
+        </w:rPr>
+        <w:t>J</w:t>
+      </w:r>
+      <w:r>
+        <w:rPr>
+          <w:rFonts w:ascii="Times New Roman" w:hAnsi="Times New Roman" w:cs="Times New Roman"/>
+          <w:sz w:val="26"/>
+          <w:szCs w:val="26"/>
+        </w:rPr>
+        <w:t xml:space="preserve">ava, </w:t>
+      </w:r>
+      <w:r>
+        <w:rPr>
+          <w:rFonts w:ascii="Times New Roman" w:hAnsi="Times New Roman" w:cs="Times New Roman"/>
+          <w:b/>
+          <w:bCs/>
+          <w:sz w:val="26"/>
+          <w:szCs w:val="26"/>
+        </w:rPr>
+        <w:t>A</w:t>
+      </w:r>
+      <w:r>
+        <w:rPr>
+          <w:rFonts w:ascii="Times New Roman" w:hAnsi="Times New Roman" w:cs="Times New Roman"/>
+          <w:sz w:val="26"/>
+          <w:szCs w:val="26"/>
+        </w:rPr>
+        <w:t xml:space="preserve">lver, </w:t>
+      </w:r>
+      <w:r>
+        <w:rPr>
+          <w:rFonts w:ascii="Times New Roman" w:hAnsi="Times New Roman" w:cs="Times New Roman"/>
+          <w:b/>
+          <w:bCs/>
+          <w:sz w:val="26"/>
+          <w:szCs w:val="26"/>
+        </w:rPr>
+        <w:t>B</w:t>
+      </w:r>
+      <w:r>
+        <w:rPr>
+          <w:rFonts w:ascii="Times New Roman" w:hAnsi="Times New Roman" w:cs="Times New Roman"/>
+          <w:sz w:val="26"/>
+          <w:szCs w:val="26"/>
+        </w:rPr>
+        <w:t xml:space="preserve">atada, </w:t>
+      </w:r>
+      <w:r>
+        <w:rPr>
+          <w:rFonts w:ascii="Times New Roman" w:hAnsi="Times New Roman" w:cs="Times New Roman"/>
+          <w:b/>
+          <w:bCs/>
+          <w:sz w:val="26"/>
+          <w:szCs w:val="26"/>
+        </w:rPr>
+        <w:t>Ref</w:t>
+      </w:r>
+      <w:r>
+        <w:rPr>
+          <w:rFonts w:ascii="Times New Roman" w:hAnsi="Times New Roman" w:cs="Times New Roman"/>
+          <w:sz w:val="26"/>
+          <w:szCs w:val="26"/>
+        </w:rPr>
+        <w:t>erence”</w:t>
+      </w:r>
+      <w:r>
+        <w:rPr>
+          <w:rFonts w:ascii="Times New Roman" w:hAnsi="Times New Roman" w:cs="Times New Roman"/>
+          <w:sz w:val="26"/>
+          <w:szCs w:val="26"/>
+        </w:rPr>
+        <w:t>.</w:t>
+      </w:r>
+    </w:p>
+    <w:p>
+      <w:pPr>
+        <w:jc w:val="both"/>
+        <w:rPr>
+          <w:rFonts w:ascii="Times New Roman" w:hAnsi="Times New Roman" w:cs="Times New Roman"/>
+          <w:b/>
+          <w:sz w:val="26"/>
+          <w:szCs w:val="26"/>
+        </w:rPr>
+      </w:pPr>
+      <w:r>
+        <w:rPr>
+          <w:rFonts w:ascii="Times New Roman" w:hAnsi="Times New Roman" w:cs="Times New Roman"/>
+          <w:b/>
+          <w:sz w:val="26"/>
+          <w:szCs w:val="26"/>
+        </w:rPr>
+        <w:t>Một số đặc trưng của Jabref:</w:t>
+      </w:r>
+      <w:r>
+        <w:rPr>
+          <w:rFonts w:ascii="Times New Roman" w:hAnsi="Times New Roman" w:cs="Times New Roman"/>
+          <w:b/>
+          <w:sz w:val="26"/>
+          <w:szCs w:val="26"/>
+        </w:rPr>
+        <w:t xml:space="preserve"> [3]</w:t>
+      </w:r>
+    </w:p>
+    <w:p>
+      <w:pPr>
+        <w:pStyle w:val="ListParagraph"/>
+        <w:numPr>
+          <w:ilvl w:val="0"/>
+          <w:numId w:val="3"/>
+        </w:numPr>
+        <w:spacing w:after="0" w:line="360" w:lineRule="auto"/>
+        <w:jc w:val="both"/>
+        <w:rPr>
+          <w:rFonts w:ascii="Times New Roman" w:hAnsi="Times New Roman" w:cs="Times New Roman"/>
+          <w:sz w:val="26"/>
+          <w:szCs w:val="26"/>
+        </w:rPr>
+      </w:pPr>
+      <w:r>
+        <w:rPr>
+          <w:rFonts w:ascii="Times New Roman" w:hAnsi="Times New Roman" w:cs="Times New Roman"/>
+          <w:sz w:val="26"/>
+          <w:szCs w:val="26"/>
+        </w:rPr>
+        <w:t>Trình soạn thảo nâng cao định dạng file bibtex: cho phép chỉnh sửa các chi tiết của file Bibtex.</w:t>
+      </w:r>
+    </w:p>
+    <w:p>
+      <w:pPr>
+        <w:pStyle w:val="ListParagraph"/>
+        <w:numPr>
+          <w:ilvl w:val="0"/>
+          <w:numId w:val="3"/>
+        </w:numPr>
+        <w:spacing w:after="0" w:line="360" w:lineRule="auto"/>
+        <w:jc w:val="both"/>
+        <w:rPr>
+          <w:rFonts w:ascii="Times New Roman" w:hAnsi="Times New Roman" w:cs="Times New Roman"/>
+          <w:sz w:val="26"/>
+          <w:szCs w:val="26"/>
+        </w:rPr>
+      </w:pPr>
+      <w:r>
+        <w:rPr>
+          <w:rFonts w:ascii="Times New Roman" w:hAnsi="Times New Roman" w:cs="Times New Roman"/>
+          <w:sz w:val="26"/>
+          <w:szCs w:val="26"/>
+        </w:rPr>
+        <w:t>Chức năng tìm kiếm: dùng để tìm kiếm các thẻ mục trong các bài báo khoa học.</w:t>
+      </w:r>
+    </w:p>
+    <w:p>
+      <w:pPr>
+        <w:pStyle w:val="ListParagraph"/>
+        <w:numPr>
+          <w:ilvl w:val="0"/>
+          <w:numId w:val="3"/>
+        </w:numPr>
+        <w:spacing w:after="0" w:line="360" w:lineRule="auto"/>
+        <w:jc w:val="both"/>
+        <w:rPr>
+          <w:rFonts w:ascii="Times New Roman" w:hAnsi="Times New Roman" w:cs="Times New Roman"/>
+          <w:sz w:val="26"/>
+          <w:szCs w:val="26"/>
+        </w:rPr>
+      </w:pPr>
+      <w:r>
+        <w:rPr>
+          <w:rFonts w:ascii="Times New Roman" w:hAnsi="Times New Roman" w:cs="Times New Roman"/>
+          <w:sz w:val="26"/>
+          <w:szCs w:val="26"/>
+        </w:rPr>
+        <w:t>Phân loại các thực thể: cho phép bạn gom nhóm các đối tượng một cách rõ ràng, dựa vào các từ khóa.</w:t>
+      </w:r>
+    </w:p>
+    <w:p>
+      <w:pPr>
+        <w:pStyle w:val="ListParagraph"/>
+        <w:numPr>
+          <w:ilvl w:val="0"/>
+          <w:numId w:val="3"/>
+        </w:numPr>
+        <w:spacing w:after="0" w:line="360" w:lineRule="auto"/>
+        <w:jc w:val="both"/>
+        <w:rPr>
+          <w:rFonts w:ascii="Times New Roman" w:hAnsi="Times New Roman" w:cs="Times New Roman"/>
+          <w:sz w:val="26"/>
+          <w:szCs w:val="26"/>
+        </w:rPr>
+      </w:pPr>
+      <w:r>
+        <w:rPr>
+          <w:rFonts w:ascii="Times New Roman" w:hAnsi="Times New Roman" w:cs="Times New Roman"/>
+          <w:sz w:val="26"/>
+          <w:szCs w:val="26"/>
+        </w:rPr>
+        <w:t>Có thể import database từ bên ngoài vào với nhiều loại định dạng file khác nhau, và có thể xuất ra nhiều loại định dạng file khác nhau.</w:t>
+      </w:r>
+    </w:p>
+    <w:p>
+      <w:pPr>
+        <w:pStyle w:val="ListParagraph"/>
+        <w:numPr>
+          <w:ilvl w:val="0"/>
+          <w:numId w:val="3"/>
+        </w:numPr>
+        <w:spacing w:after="0" w:line="360" w:lineRule="auto"/>
+        <w:jc w:val="both"/>
+        <w:rPr>
+          <w:rFonts w:ascii="Times New Roman" w:hAnsi="Times New Roman" w:cs="Times New Roman"/>
+          <w:sz w:val="26"/>
+          <w:szCs w:val="26"/>
+        </w:rPr>
+      </w:pPr>
+      <w:r>
+        <w:rPr>
+          <w:rFonts w:ascii="Times New Roman" w:hAnsi="Times New Roman" w:cs="Times New Roman"/>
+          <w:sz w:val="26"/>
+          <w:szCs w:val="26"/>
+        </w:rPr>
+        <w:t>Tìm kiếm với Meline, ACM, Citeseer, IEEExplore và arXIV.</w:t>
+      </w:r>
+    </w:p>
+    <w:p>
+      <w:pPr>
+        <w:jc w:val="both"/>
+        <w:rPr>
+          <w:rFonts w:ascii="Times New Roman" w:hAnsi="Times New Roman" w:cs="Times New Roman"/>
+          <w:b/>
+          <w:sz w:val="26"/>
+          <w:szCs w:val="26"/>
+        </w:rPr>
+      </w:pPr>
+      <w:r>
+        <w:rPr>
+          <w:rFonts w:ascii="Times New Roman" w:hAnsi="Times New Roman" w:cs="Times New Roman"/>
+          <w:b/>
+          <w:sz w:val="26"/>
+          <w:szCs w:val="26"/>
+        </w:rPr>
+        <w:t>Chức năng của chương trình Jabref:</w:t>
+      </w:r>
+    </w:p>
+    <w:p>
+      <w:pPr>
+        <w:jc w:val="both"/>
+        <w:rPr>
+          <w:rFonts w:ascii="Times New Roman" w:hAnsi="Times New Roman" w:cs="Times New Roman"/>
+          <w:sz w:val="26"/>
+          <w:szCs w:val="26"/>
+        </w:rPr>
+      </w:pPr>
+      <w:r>
+        <w:rPr>
+          <w:rFonts w:ascii="Times New Roman" w:hAnsi="Times New Roman" w:cs="Times New Roman"/>
+          <w:sz w:val="26"/>
+          <w:szCs w:val="26"/>
+        </w:rPr>
+        <w:t>Chức năng chính của Jabref là tìm kiếm và thêm các tài liệu tham khảo về các bài báo trên mạng về cơ sở dữ liệu của chúng ta.</w:t>
+      </w:r>
+    </w:p>
+    <w:p>
+      <w:pPr>
+        <w:jc w:val="both"/>
+        <w:rPr>
+          <w:rFonts w:ascii="Times New Roman" w:hAnsi="Times New Roman" w:cs="Times New Roman"/>
+          <w:sz w:val="26"/>
+          <w:szCs w:val="26"/>
+        </w:rPr>
+      </w:pPr>
+      <w:r>
+        <w:rPr>
+          <w:rFonts w:ascii="Times New Roman" w:hAnsi="Times New Roman" w:cs="Times New Roman"/>
+          <w:sz w:val="26"/>
+          <w:szCs w:val="26"/>
+        </w:rPr>
+        <w:t xml:space="preserve">Sau khi tìm kiếm trên mạng chương trình sẽ hiện thị các kết quả tìm được như sau: </w:t>
+      </w:r>
+    </w:p>
+    <w:p>
+      <w:pPr>
+        <w:jc w:val="both"/>
+        <w:rPr>
+          <w:rFonts w:ascii="Times New Roman" w:hAnsi="Times New Roman" w:cs="Times New Roman"/>
+          <w:sz w:val="26"/>
+          <w:szCs w:val="26"/>
+        </w:rPr>
+      </w:pPr>
+      <w:r>
+        <w:rPr>
+          <w:rFonts w:ascii="Times New Roman" w:hAnsi="Times New Roman" w:cs="Times New Roman"/>
+          <w:sz w:val="26"/>
+          <w:szCs w:val="26"/>
+        </w:rPr>
+        <w:t xml:space="preserve">Các tài liệu được đánh dấu chữ “D” màu da cam là các tài liệu đã tồn tại trong cở sở dữ liệu. </w:t>
+      </w:r>
+    </w:p>
+    <w:p>
+      <w:pPr>
+        <w:jc w:val="both"/>
+        <w:rPr>
+          <w:rFonts w:ascii="Times New Roman" w:hAnsi="Times New Roman" w:cs="Times New Roman"/>
+          <w:sz w:val="26"/>
+          <w:szCs w:val="26"/>
+        </w:rPr>
+      </w:pPr>
+      <w:r>
+        <w:rPr>
+          <w:rFonts w:ascii="Times New Roman" w:hAnsi="Times New Roman" w:cs="Times New Roman"/>
+          <w:sz w:val="26"/>
+          <w:szCs w:val="26"/>
+        </w:rPr>
+        <w:t>Mặc định chương trình sẽ đánh dấu các tài liệu tìm được, nhưng chúng ta có thể bỏ chọn tất cả bằng “Deselect all”, hoặc chọn “Deselect all duplicates” để bỏ tất cả các tài liệu đã trùng trong cơ sở dữ liệu trước khi thêm chúng vào dữ liệu của bạn.</w:t>
+      </w:r>
+    </w:p>
+    <w:p>
+      <w:pPr>
+        <w:jc w:val="center"/>
+        <w:rPr>
+          <w:rFonts w:ascii="Times New Roman" w:hAnsi="Times New Roman" w:cs="Times New Roman"/>
+          <w:sz w:val="26"/>
+          <w:szCs w:val="26"/>
+        </w:rPr>
+      </w:pPr>
+      <w:r>
+        <w:rPr>
+          <w:rFonts w:ascii="Times New Roman" w:hAnsi="Times New Roman" w:cs="Times New Roman"/>
+          <w:noProof/>
+          <w:sz w:val="26"/>
+          <w:szCs w:val="26"/>
+        </w:rPr>
+        <w:lastRenderedPageBreak/>
+        <w:drawing>
+          <wp:inline distT="0" distB="0" distL="0" distR="0">
+            <wp:extent cx="4993217" cy="4333028"/>
+            <wp:effectExtent l="19050" t="0" r="0" b="0"/>
+            <wp:docPr id="4" name="Picture 4"/>
+            <wp:cNvGraphicFramePr>
+              <a:graphicFrameLocks xmlns:a="http://schemas.openxmlformats.org/drawingml/2006/main" noChangeAspect="1"/>
+            </wp:cNvGraphicFramePr>
+            <a:graphic xmlns:a="http://schemas.openxmlformats.org/drawingml/2006/main">
+              <a:graphicData uri="http://schemas.openxmlformats.org/drawingml/2006/picture">
+                <pic:pic xmlns:pic="http://schemas.openxmlformats.org/drawingml/2006/picture">
+                  <pic:nvPicPr>
+                    <pic:cNvPr id="0" name="Picture 4"/>
+                    <pic:cNvPicPr>
+                      <a:picLocks noChangeAspect="1" noChangeArrowheads="1"/>
+                    </pic:cNvPicPr>
+                  </pic:nvPicPr>
+                  <pic:blipFill>
+                    <a:blip r:embed="rId5"/>
+                    <a:srcRect/>
+                    <a:stretch>
+                      <a:fillRect/>
+                    </a:stretch>
+                  </pic:blipFill>
+                  <pic:spPr bwMode="auto">
+                    <a:xfrm>
+                      <a:off x="0" y="0"/>
+                      <a:ext cx="4997193" cy="4336478"/>
+                    </a:xfrm>
+                    <a:prstGeom prst="rect">
+                      <a:avLst/>
+                    </a:prstGeom>
+                    <a:noFill/>
+                    <a:ln w="9525">
+                      <a:noFill/>
+                      <a:miter lim="800000"/>
+                      <a:headEnd/>
+                      <a:tailEnd/>
+                    </a:ln>
+                  </pic:spPr>
+                </pic:pic>
+              </a:graphicData>
+            </a:graphic>
+          </wp:inline>
+        </w:drawing>
+      </w:r>
+    </w:p>
+    <w:p>
+      <w:pPr>
+        <w:jc w:val="both"/>
+        <w:rPr>
+          <w:rFonts w:ascii="Times New Roman" w:hAnsi="Times New Roman" w:cs="Times New Roman"/>
+          <w:sz w:val="26"/>
+          <w:szCs w:val="26"/>
+        </w:rPr>
+      </w:pPr>
+    </w:p>
+    <w:p>
+      <w:pPr>
+        <w:jc w:val="both"/>
+        <w:rPr>
+          <w:rFonts w:ascii="Times New Roman" w:hAnsi="Times New Roman" w:cs="Times New Roman"/>
+          <w:sz w:val="26"/>
+          <w:szCs w:val="26"/>
+        </w:rPr>
+      </w:pPr>
+      <w:r>
+        <w:rPr>
+          <w:rFonts w:ascii="Times New Roman" w:hAnsi="Times New Roman" w:cs="Times New Roman"/>
+          <w:sz w:val="26"/>
+          <w:szCs w:val="26"/>
+        </w:rPr>
+        <w:t>So sánh một số hệ thống quản lý tài liệu tham khảo. [4]</w:t>
+      </w:r>
+    </w:p>
+    <w:p>
+      <w:pPr>
+        <w:jc w:val="both"/>
+        <w:rPr>
+          <w:rFonts w:ascii="Times New Roman" w:hAnsi="Times New Roman" w:cs="Times New Roman"/>
+          <w:sz w:val="26"/>
+          <w:szCs w:val="26"/>
+        </w:rPr>
+      </w:pPr>
+    </w:p>
+    <w:p>
+      <w:pPr>
+        <w:jc w:val="both"/>
+        <w:rPr>
+          <w:rFonts w:ascii="Times New Roman" w:hAnsi="Times New Roman" w:cs="Times New Roman"/>
+          <w:sz w:val="26"/>
+          <w:szCs w:val="26"/>
+        </w:rPr>
+      </w:pPr>
+    </w:p>
+    <w:p>
+      <w:pPr>
+        <w:jc w:val="both"/>
+        <w:rPr>
+          <w:rFonts w:ascii="Times New Roman" w:hAnsi="Times New Roman" w:cs="Times New Roman"/>
+          <w:sz w:val="26"/>
+          <w:szCs w:val="26"/>
+        </w:rPr>
+      </w:pPr>
+    </w:p>
+    <w:p>
+      <w:pPr>
+        <w:jc w:val="both"/>
+        <w:rPr>
+          <w:rFonts w:ascii="Times New Roman" w:hAnsi="Times New Roman" w:cs="Times New Roman"/>
+          <w:sz w:val="26"/>
+          <w:szCs w:val="26"/>
+        </w:rPr>
+      </w:pPr>
+      <w:r>
+        <w:rPr>
+          <w:rFonts w:ascii="Times New Roman" w:hAnsi="Times New Roman" w:cs="Times New Roman"/>
+          <w:sz w:val="26"/>
+          <w:szCs w:val="26"/>
+        </w:rPr>
+        <w:t xml:space="preserve">[1] </w:t>
+      </w:r>
+      <w:hyperlink r:id="rId6" w:history="1">
+        <w:r>
+          <w:rPr>
+            <w:rStyle w:val="Hyperlink"/>
+            <w:rFonts w:ascii="Times New Roman" w:hAnsi="Times New Roman" w:cs="Times New Roman"/>
+            <w:sz w:val="26"/>
+            <w:szCs w:val="26"/>
+          </w:rPr>
+          <w:t>http://en.wikipedia.org/wiki/JabRef</w:t>
+        </w:r>
+      </w:hyperlink>
+      <w:r>
+        <w:rPr>
+          <w:rFonts w:ascii="Times New Roman" w:hAnsi="Times New Roman" w:cs="Times New Roman"/>
+          <w:sz w:val="26"/>
+          <w:szCs w:val="26"/>
+        </w:rPr>
+        <w:t xml:space="preserve"> </w:t>
+      </w:r>
+    </w:p>
+    <w:p>
+      <w:pPr>
+        <w:jc w:val="both"/>
+        <w:rPr>
+          <w:rFonts w:ascii="Times New Roman" w:hAnsi="Times New Roman" w:cs="Times New Roman"/>
+          <w:sz w:val="26"/>
+          <w:szCs w:val="26"/>
+        </w:rPr>
+      </w:pPr>
+      <w:r>
+        <w:rPr>
+          <w:rFonts w:ascii="Times New Roman" w:hAnsi="Times New Roman" w:cs="Times New Roman"/>
+          <w:sz w:val="26"/>
+          <w:szCs w:val="26"/>
+        </w:rPr>
+        <w:t xml:space="preserve">[2] </w:t>
+      </w:r>
+      <w:hyperlink r:id="rId7" w:history="1">
+        <w:r>
+          <w:rPr>
+            <w:rStyle w:val="Hyperlink"/>
+            <w:rFonts w:ascii="Times New Roman" w:hAnsi="Times New Roman" w:cs="Times New Roman"/>
+            <w:sz w:val="26"/>
+            <w:szCs w:val="26"/>
+          </w:rPr>
+          <w:t>http://en.wikipedia.org/wiki/BibTeX</w:t>
+        </w:r>
+      </w:hyperlink>
+      <w:r>
+        <w:rPr>
+          <w:rFonts w:ascii="Times New Roman" w:hAnsi="Times New Roman" w:cs="Times New Roman"/>
+          <w:sz w:val="26"/>
+          <w:szCs w:val="26"/>
+        </w:rPr>
+        <w:t xml:space="preserve"> </w:t>
+      </w:r>
+    </w:p>
+    <w:p>
+      <w:pPr>
+        <w:jc w:val="both"/>
+        <w:rPr>
+          <w:rFonts w:ascii="Times New Roman" w:hAnsi="Times New Roman" w:cs="Times New Roman"/>
+          <w:sz w:val="26"/>
+          <w:szCs w:val="26"/>
+        </w:rPr>
+      </w:pPr>
+      <w:r>
+        <w:rPr>
+          <w:rFonts w:ascii="Times New Roman" w:hAnsi="Times New Roman" w:cs="Times New Roman"/>
+          <w:sz w:val="26"/>
+          <w:szCs w:val="26"/>
+        </w:rPr>
+        <w:t>[3]</w:t>
+      </w:r>
+      <w:r>
+        <w:t xml:space="preserve"> </w:t>
+      </w:r>
+      <w:hyperlink r:id="rId8" w:history="1">
+        <w:r>
+          <w:rPr>
+            <w:rStyle w:val="Hyperlink"/>
+            <w:rFonts w:ascii="Times New Roman" w:hAnsi="Times New Roman" w:cs="Times New Roman"/>
+            <w:sz w:val="26"/>
+            <w:szCs w:val="26"/>
+          </w:rPr>
+          <w:t>http://jabref.sourceforge.net/</w:t>
+        </w:r>
+      </w:hyperlink>
+      <w:r>
+        <w:rPr>
+          <w:rFonts w:ascii="Times New Roman" w:hAnsi="Times New Roman" w:cs="Times New Roman"/>
+          <w:sz w:val="26"/>
+          <w:szCs w:val="26"/>
+        </w:rPr>
+        <w:t xml:space="preserve"> </w:t>
+      </w:r>
+    </w:p>
+    <w:p>
+      <w:pPr>
+        <w:jc w:val="both"/>
+        <w:rPr>
+          <w:rFonts w:ascii="Times New Roman" w:hAnsi="Times New Roman" w:cs="Times New Roman"/>
+          <w:sz w:val="26"/>
+          <w:szCs w:val="26"/>
+        </w:rPr>
+      </w:pPr>
+      <w:r>
+        <w:rPr>
+          <w:rFonts w:ascii="Times New Roman" w:hAnsi="Times New Roman" w:cs="Times New Roman"/>
+          <w:sz w:val="26"/>
+          <w:szCs w:val="26"/>
+        </w:rPr>
+        <w:t>[4]</w:t>
+      </w:r>
+      <w:r>
+        <w:t xml:space="preserve"> </w:t>
+      </w:r>
+      <w:hyperlink r:id="rId9" w:history="1">
+        <w:r>
+          <w:rPr>
+            <w:rStyle w:val="Hyperlink"/>
+            <w:rFonts w:ascii="Times New Roman" w:hAnsi="Times New Roman" w:cs="Times New Roman"/>
+            <w:sz w:val="26"/>
+            <w:szCs w:val="26"/>
+          </w:rPr>
+          <w:t>http://en.wikipedia.org/wiki/Comparison_of_reference_management_software</w:t>
+        </w:r>
+      </w:hyperlink>
+      <w:r>
+        <w:rPr>
+          <w:rFonts w:ascii="Times New Roman" w:hAnsi="Times New Roman" w:cs="Times New Roman"/>
+          <w:sz w:val="26"/>
+          <w:szCs w:val="26"/>
+        </w:rPr>
+        <w:t xml:space="preserve"> </w:t>
+      </w:r>
+    </w:p>
+    <w:p>
+      <w:pPr>
+        <w:jc w:val="both"/>
+        <w:rPr>
+          <w:rFonts w:ascii="Times New Roman" w:hAnsi="Times New Roman" w:cs="Times New Roman"/>
+          <w:sz w:val="26"/>
+          <w:szCs w:val="26"/>
+        </w:rPr>
+      </w:pPr>
     </w:p>
     <w:p>
       <w:pPr>
@@ -1416,6 +2408,118 @@
     </w:lvl>
   </w:abstractNum>
   <w:abstractNum w:abstractNumId="1">
+    <w:nsid w:val="21295DE8"/>
+    <w:multiLevelType w:val="hybridMultilevel"/>
+    <w:tmpl w:val="716C9FCE"/>
+    <w:lvl w:ilvl="0" w:tplc="9D5440BA">
+      <w:numFmt w:val="bullet"/>
+      <w:lvlText w:val="-"/>
+      <w:lvlJc w:val="left"/>
+      <w:pPr>
+        <w:ind w:left="720" w:hanging="360"/>
+      </w:pPr>
+      <w:rPr>
+        <w:rFonts w:ascii="Times New Roman" w:eastAsiaTheme="minorHAnsi" w:hAnsi="Times New Roman" w:cs="Times New Roman" w:hint="default"/>
+      </w:rPr>
+    </w:lvl>
+    <w:lvl w:ilvl="1" w:tplc="04090003" w:tentative="1">
+      <w:start w:val="1"/>
+      <w:numFmt w:val="bullet"/>
+      <w:lvlText w:val="o"/>
+      <w:lvlJc w:val="left"/>
+      <w:pPr>
+        <w:ind w:left="1440" w:hanging="360"/>
+      </w:pPr>
+      <w:rPr>
+        <w:rFonts w:ascii="Courier New" w:hAnsi="Courier New" w:cs="Courier New" w:hint="default"/>
+      </w:rPr>
+    </w:lvl>
+    <w:lvl w:ilvl="2" w:tplc="04090005" w:tentative="1">
+      <w:start w:val="1"/>
+      <w:numFmt w:val="bullet"/>
+      <w:lvlText w:val=""/>
+      <w:lvlJc w:val="left"/>
+      <w:pPr>
+        <w:ind w:left="2160" w:hanging="360"/>
+      </w:pPr>
+      <w:rPr>
+        <w:rFonts w:ascii="Wingdings" w:hAnsi="Wingdings" w:hint="default"/>
+      </w:rPr>
+    </w:lvl>
+    <w:lvl w:ilvl="3" w:tplc="04090001" w:tentative="1">
+      <w:start w:val="1"/>
+      <w:numFmt w:val="bullet"/>
+      <w:lvlText w:val=""/>
+      <w:lvlJc w:val="left"/>
+      <w:pPr>
+        <w:ind w:left="2880" w:hanging="360"/>
+      </w:pPr>
+      <w:rPr>
+        <w:rFonts w:ascii="Symbol" w:hAnsi="Symbol" w:hint="default"/>
+      </w:rPr>
+    </w:lvl>
+    <w:lvl w:ilvl="4" w:tplc="04090003" w:tentative="1">
+      <w:start w:val="1"/>
+      <w:numFmt w:val="bullet"/>
+      <w:lvlText w:val="o"/>
+      <w:lvlJc w:val="left"/>
+      <w:pPr>
+        <w:ind w:left="3600" w:hanging="360"/>
+      </w:pPr>
+      <w:rPr>
+        <w:rFonts w:ascii="Courier New" w:hAnsi="Courier New" w:cs="Courier New" w:hint="default"/>
+      </w:rPr>
+    </w:lvl>
+    <w:lvl w:ilvl="5" w:tplc="04090005" w:tentative="1">
+      <w:start w:val="1"/>
+      <w:numFmt w:val="bullet"/>
+      <w:lvlText w:val=""/>
+      <w:lvlJc w:val="left"/>
+      <w:pPr>
+        <w:ind w:left="4320" w:hanging="360"/>
+      </w:pPr>
+      <w:rPr>
+        <w:rFonts w:ascii="Wingdings" w:hAnsi="Wingdings" w:hint="default"/>
+      </w:rPr>
+    </w:lvl>
+    <w:lvl w:ilvl="6" w:tplc="04090001" w:tentative="1">
+      <w:start w:val="1"/>
+      <w:numFmt w:val="bullet"/>
+      <w:lvlText w:val=""/>
+      <w:lvlJc w:val="left"/>
+      <w:pPr>
+        <w:ind w:left="5040" w:hanging="360"/>
+      </w:pPr>
+      <w:rPr>
+        <w:rFonts w:ascii="Symbol" w:hAnsi="Symbol" w:hint="default"/>
+      </w:rPr>
+    </w:lvl>
+    <w:lvl w:ilvl="7" w:tplc="04090003" w:tentative="1">
+      <w:start w:val="1"/>
+      <w:numFmt w:val="bullet"/>
+      <w:lvlText w:val="o"/>
+      <w:lvlJc w:val="left"/>
+      <w:pPr>
+        <w:ind w:left="5760" w:hanging="360"/>
+      </w:pPr>
+      <w:rPr>
+        <w:rFonts w:ascii="Courier New" w:hAnsi="Courier New" w:cs="Courier New" w:hint="default"/>
+      </w:rPr>
+    </w:lvl>
+    <w:lvl w:ilvl="8" w:tplc="04090005" w:tentative="1">
+      <w:start w:val="1"/>
+      <w:numFmt w:val="bullet"/>
+      <w:lvlText w:val=""/>
+      <w:lvlJc w:val="left"/>
+      <w:pPr>
+        <w:ind w:left="6480" w:hanging="360"/>
+      </w:pPr>
+      <w:rPr>
+        <w:rFonts w:ascii="Wingdings" w:hAnsi="Wingdings" w:hint="default"/>
+      </w:rPr>
+    </w:lvl>
+  </w:abstractNum>
+  <w:abstractNum w:abstractNumId="2">
     <w:nsid w:val="42CA7A02"/>
     <w:multiLevelType w:val="hybridMultilevel"/>
     <w:tmpl w:val="27123F68"/>
@@ -1531,6 +2635,9 @@
     <w:abstractNumId w:val="0"/>
   </w:num>
   <w:num w:numId="2">
+    <w:abstractNumId w:val="2"/>
+  </w:num>
+  <w:num w:numId="3">
     <w:abstractNumId w:val="1"/>
   </w:num>
 </w:numbering>
@@ -1760,6 +2867,36 @@
     <w:rPr>
       <w:color w:val="800080" w:themeColor="followedHyperlink"/>
       <w:u w:val="single"/>
+    </w:rPr>
+  </w:style>
+  <w:style w:type="paragraph" w:styleId="BalloonText">
+    <w:name w:val="Balloon Text"/>
+    <w:basedOn w:val="Normal"/>
+    <w:link w:val="BalloonTextChar"/>
+    <w:uiPriority w:val="99"/>
+    <w:semiHidden/>
+    <w:unhideWhenUsed/>
+    <w:rsid w:val="00364E51"/>
+    <w:pPr>
+      <w:spacing w:after="0" w:line="240" w:lineRule="auto"/>
+    </w:pPr>
+    <w:rPr>
+      <w:rFonts w:ascii="Tahoma" w:hAnsi="Tahoma" w:cs="Tahoma"/>
+      <w:sz w:val="16"/>
+      <w:szCs w:val="16"/>
+    </w:rPr>
+  </w:style>
+  <w:style w:type="character" w:customStyle="1" w:styleId="BalloonTextChar">
+    <w:name w:val="Balloon Text Char"/>
+    <w:basedOn w:val="DefaultParagraphFont"/>
+    <w:link w:val="BalloonText"/>
+    <w:uiPriority w:val="99"/>
+    <w:semiHidden/>
+    <w:rsid w:val="00364E51"/>
+    <w:rPr>
+      <w:rFonts w:ascii="Tahoma" w:hAnsi="Tahoma" w:cs="Tahoma"/>
+      <w:sz w:val="16"/>
+      <w:szCs w:val="16"/>
     </w:rPr>
   </w:style>
 </w:styles>

</xml_diff>